<commit_message>
add kafka producer and consumer
</commit_message>
<xml_diff>
--- a/reference/akka-actor教程&原理.docx
+++ b/reference/akka-actor教程&原理.docx
@@ -2,6 +2,1429 @@
 <file path=word/document.xml><?xml version="1.0" encoding="utf-8"?>
 <w:document xmlns:wpc="http://schemas.microsoft.com/office/word/2010/wordprocessingCanvas" xmlns:mc="http://schemas.openxmlformats.org/markup-compatibility/2006" xmlns:o="urn:schemas-microsoft-com:office:office" xmlns:r="http://schemas.openxmlformats.org/officeDocument/2006/relationships" xmlns:m="http://schemas.openxmlformats.org/officeDocument/2006/math" xmlns:v="urn:schemas-microsoft-com:vml" xmlns:wp14="http://schemas.microsoft.com/office/word/2010/wordprocessingDrawing" xmlns:wp="http://schemas.openxmlformats.org/drawingml/2006/wordprocessingDrawing" xmlns:w="http://schemas.openxmlformats.org/wordprocessingml/2006/main" xmlns:w14="http://schemas.microsoft.com/office/word/2010/wordml" xmlns:w10="urn:schemas-microsoft-com:office:word" xmlns:w15="http://schemas.microsoft.com/office/word/2012/wordml" xmlns:wpg="http://schemas.microsoft.com/office/word/2010/wordprocessingGroup" xmlns:wpi="http://schemas.microsoft.com/office/word/2010/wordprocessingInk" xmlns:wne="http://schemas.microsoft.com/office/word/2006/wordml" xmlns:wps="http://schemas.microsoft.com/office/word/2010/wordprocessingShape" xmlns:wpsCustomData="http://www.wps.cn/officeDocument/2013/wpsCustomData" mc:Ignorable="w14 w15 wp14">
   <w:body>
+    <w:p>
+      <w:pPr>
+        <w:pStyle w:val="2"/>
+        <w:keepNext w:val="0"/>
+        <w:keepLines w:val="0"/>
+        <w:widowControl/>
+        <w:suppressLineNumbers w:val="0"/>
+        <w:spacing w:before="0" w:beforeAutospacing="0" w:after="105" w:afterAutospacing="0"/>
+        <w:ind w:left="0" w:firstLine="0"/>
+        <w:rPr>
+          <w:rFonts w:ascii="Segoe UI Emoji" w:hAnsi="Segoe UI Emoji" w:eastAsia="Segoe UI Emoji" w:cs="Segoe UI Emoji"/>
+          <w:b/>
+          <w:i w:val="0"/>
+          <w:caps w:val="0"/>
+          <w:color w:val="404040"/>
+          <w:spacing w:val="0"/>
+          <w:sz w:val="45"/>
+          <w:szCs w:val="45"/>
+        </w:rPr>
+      </w:pPr>
+      <w:r>
+        <w:rPr>
+          <w:rFonts w:hint="default" w:ascii="Segoe UI Emoji" w:hAnsi="Segoe UI Emoji" w:eastAsia="Segoe UI Emoji" w:cs="Segoe UI Emoji"/>
+          <w:b/>
+          <w:i w:val="0"/>
+          <w:caps w:val="0"/>
+          <w:color w:val="404040"/>
+          <w:spacing w:val="0"/>
+          <w:sz w:val="45"/>
+          <w:szCs w:val="45"/>
+        </w:rPr>
+        <w:t>Actor 系统与消息通道</w:t>
+      </w:r>
+    </w:p>
+    <w:p>
+      <w:pPr>
+        <w:keepNext w:val="0"/>
+        <w:keepLines w:val="0"/>
+        <w:widowControl/>
+        <w:suppressLineNumbers w:val="0"/>
+        <w:jc w:val="left"/>
+      </w:pPr>
+      <w:r>
+        <w:rPr>
+          <w:rFonts w:ascii="宋体" w:hAnsi="宋体" w:eastAsia="宋体" w:cs="宋体"/>
+          <w:kern w:val="0"/>
+          <w:sz w:val="24"/>
+          <w:szCs w:val="24"/>
+          <w:highlight w:val="red"/>
+          <w:lang w:val="en-US" w:eastAsia="zh-CN" w:bidi="ar"/>
+        </w:rPr>
+        <w:t>每个Akka应用程序都必须创建一个名为Actorsystem的类。这个类代表Actor系统，其中包含了Actor对象的层次结构，该系统中的所有Actor对象都会使用同一套配置。</w:t>
+      </w:r>
+      <w:r>
+        <w:rPr>
+          <w:rFonts w:ascii="宋体" w:hAnsi="宋体" w:eastAsia="宋体" w:cs="宋体"/>
+          <w:kern w:val="0"/>
+          <w:sz w:val="24"/>
+          <w:szCs w:val="24"/>
+          <w:lang w:val="en-US" w:eastAsia="zh-CN" w:bidi="ar"/>
+        </w:rPr>
+        <w:t>下面的代码在本地JVM中创建了一个名为ReactiveEnterprise的ActorSystem对象：</w:t>
+      </w:r>
+    </w:p>
+    <w:p>
+      <w:pPr>
+        <w:pStyle w:val="4"/>
+        <w:keepNext w:val="0"/>
+        <w:keepLines w:val="0"/>
+        <w:widowControl/>
+        <w:suppressLineNumbers w:val="0"/>
+        <w:pBdr>
+          <w:top w:val="none" w:color="auto" w:sz="0" w:space="0"/>
+          <w:left w:val="none" w:color="auto" w:sz="0" w:space="0"/>
+          <w:bottom w:val="none" w:color="auto" w:sz="0" w:space="0"/>
+          <w:right w:val="none" w:color="auto" w:sz="0" w:space="0"/>
+        </w:pBdr>
+        <w:shd w:val="clear" w:fill="2D2D2D"/>
+        <w:wordWrap w:val="0"/>
+        <w:spacing w:before="0" w:beforeAutospacing="0" w:after="300" w:afterAutospacing="0" w:line="23" w:lineRule="atLeast"/>
+        <w:ind w:left="0" w:right="0"/>
+        <w:jc w:val="left"/>
+        <w:rPr>
+          <w:rFonts w:ascii="Consolas" w:hAnsi="Consolas" w:eastAsia="Consolas" w:cs="Consolas"/>
+          <w:color w:val="CCCCCC"/>
+          <w:sz w:val="18"/>
+          <w:szCs w:val="18"/>
+        </w:rPr>
+      </w:pPr>
+      <w:r>
+        <w:rPr>
+          <w:rFonts w:hint="default" w:ascii="Consolas" w:hAnsi="Consolas" w:eastAsia="Consolas" w:cs="Consolas"/>
+          <w:i w:val="0"/>
+          <w:caps w:val="0"/>
+          <w:color w:val="CC99CD"/>
+          <w:spacing w:val="0"/>
+          <w:sz w:val="21"/>
+          <w:szCs w:val="21"/>
+          <w:bdr w:val="none" w:color="auto" w:sz="0" w:space="0"/>
+          <w:shd w:val="clear" w:fill="2D2D2D"/>
+        </w:rPr>
+        <w:t>import</w:t>
+      </w:r>
+      <w:r>
+        <w:rPr>
+          <w:rStyle w:val="9"/>
+          <w:rFonts w:hint="default" w:ascii="Consolas" w:hAnsi="Consolas" w:eastAsia="Consolas" w:cs="Consolas"/>
+          <w:i w:val="0"/>
+          <w:caps w:val="0"/>
+          <w:color w:val="CCCCCC"/>
+          <w:spacing w:val="0"/>
+          <w:sz w:val="21"/>
+          <w:szCs w:val="21"/>
+          <w:bdr w:val="none" w:color="auto" w:sz="0" w:space="0"/>
+          <w:shd w:val="clear" w:fill="2D2D2D"/>
+        </w:rPr>
+        <w:t xml:space="preserve"> akka</w:t>
+      </w:r>
+      <w:r>
+        <w:rPr>
+          <w:rFonts w:hint="default" w:ascii="Consolas" w:hAnsi="Consolas" w:eastAsia="Consolas" w:cs="Consolas"/>
+          <w:i w:val="0"/>
+          <w:caps w:val="0"/>
+          <w:color w:val="CCCCCC"/>
+          <w:spacing w:val="0"/>
+          <w:sz w:val="21"/>
+          <w:szCs w:val="21"/>
+          <w:bdr w:val="none" w:color="auto" w:sz="0" w:space="0"/>
+          <w:shd w:val="clear" w:fill="2D2D2D"/>
+        </w:rPr>
+        <w:t>,</w:t>
+      </w:r>
+      <w:r>
+        <w:rPr>
+          <w:rStyle w:val="9"/>
+          <w:rFonts w:hint="default" w:ascii="Consolas" w:hAnsi="Consolas" w:eastAsia="Consolas" w:cs="Consolas"/>
+          <w:i w:val="0"/>
+          <w:caps w:val="0"/>
+          <w:color w:val="CCCCCC"/>
+          <w:spacing w:val="0"/>
+          <w:sz w:val="21"/>
+          <w:szCs w:val="21"/>
+          <w:bdr w:val="none" w:color="auto" w:sz="0" w:space="0"/>
+          <w:shd w:val="clear" w:fill="2D2D2D"/>
+        </w:rPr>
+        <w:t>actor</w:t>
+      </w:r>
+      <w:r>
+        <w:rPr>
+          <w:rFonts w:hint="default" w:ascii="Consolas" w:hAnsi="Consolas" w:eastAsia="Consolas" w:cs="Consolas"/>
+          <w:i w:val="0"/>
+          <w:caps w:val="0"/>
+          <w:color w:val="CCCCCC"/>
+          <w:spacing w:val="0"/>
+          <w:sz w:val="21"/>
+          <w:szCs w:val="21"/>
+          <w:bdr w:val="none" w:color="auto" w:sz="0" w:space="0"/>
+          <w:shd w:val="clear" w:fill="2D2D2D"/>
+        </w:rPr>
+        <w:t>.</w:t>
+      </w:r>
+      <w:r>
+        <w:rPr>
+          <w:rStyle w:val="9"/>
+          <w:rFonts w:hint="default" w:ascii="Consolas" w:hAnsi="Consolas" w:eastAsia="Consolas" w:cs="Consolas"/>
+          <w:i w:val="0"/>
+          <w:caps w:val="0"/>
+          <w:color w:val="CCCCCC"/>
+          <w:spacing w:val="0"/>
+          <w:sz w:val="21"/>
+          <w:szCs w:val="21"/>
+          <w:bdr w:val="none" w:color="auto" w:sz="0" w:space="0"/>
+          <w:shd w:val="clear" w:fill="2D2D2D"/>
+        </w:rPr>
+        <w:t>_</w:t>
+      </w:r>
+      <w:r>
+        <w:rPr>
+          <w:rFonts w:hint="default" w:ascii="Consolas" w:hAnsi="Consolas" w:eastAsia="Consolas" w:cs="Consolas"/>
+          <w:i w:val="0"/>
+          <w:caps w:val="0"/>
+          <w:color w:val="CC99CD"/>
+          <w:spacing w:val="0"/>
+          <w:sz w:val="21"/>
+          <w:szCs w:val="21"/>
+          <w:bdr w:val="none" w:color="auto" w:sz="0" w:space="0"/>
+          <w:shd w:val="clear" w:fill="2D2D2D"/>
+        </w:rPr>
+        <w:t>val</w:t>
+      </w:r>
+      <w:r>
+        <w:rPr>
+          <w:rStyle w:val="9"/>
+          <w:rFonts w:hint="default" w:ascii="Consolas" w:hAnsi="Consolas" w:eastAsia="Consolas" w:cs="Consolas"/>
+          <w:i w:val="0"/>
+          <w:caps w:val="0"/>
+          <w:color w:val="CCCCCC"/>
+          <w:spacing w:val="0"/>
+          <w:sz w:val="21"/>
+          <w:szCs w:val="21"/>
+          <w:bdr w:val="none" w:color="auto" w:sz="0" w:space="0"/>
+          <w:shd w:val="clear" w:fill="2D2D2D"/>
+        </w:rPr>
+        <w:t xml:space="preserve"> system</w:t>
+      </w:r>
+      <w:r>
+        <w:rPr>
+          <w:rFonts w:hint="default" w:ascii="Consolas" w:hAnsi="Consolas" w:eastAsia="Consolas" w:cs="Consolas"/>
+          <w:i w:val="0"/>
+          <w:caps w:val="0"/>
+          <w:color w:val="67CDCC"/>
+          <w:spacing w:val="0"/>
+          <w:sz w:val="21"/>
+          <w:szCs w:val="21"/>
+          <w:bdr w:val="none" w:color="auto" w:sz="0" w:space="0"/>
+          <w:shd w:val="clear" w:fill="2D2D2D"/>
+        </w:rPr>
+        <w:t>=</w:t>
+      </w:r>
+      <w:r>
+        <w:rPr>
+          <w:rStyle w:val="9"/>
+          <w:rFonts w:hint="default" w:ascii="Consolas" w:hAnsi="Consolas" w:eastAsia="Consolas" w:cs="Consolas"/>
+          <w:i w:val="0"/>
+          <w:caps w:val="0"/>
+          <w:color w:val="CCCCCC"/>
+          <w:spacing w:val="0"/>
+          <w:sz w:val="21"/>
+          <w:szCs w:val="21"/>
+          <w:bdr w:val="none" w:color="auto" w:sz="0" w:space="0"/>
+          <w:shd w:val="clear" w:fill="2D2D2D"/>
+        </w:rPr>
+        <w:t>ActorSystem（</w:t>
+      </w:r>
+      <w:r>
+        <w:rPr>
+          <w:rFonts w:hint="default" w:ascii="Consolas" w:hAnsi="Consolas" w:eastAsia="Consolas" w:cs="Consolas"/>
+          <w:i w:val="0"/>
+          <w:caps w:val="0"/>
+          <w:color w:val="7EC699"/>
+          <w:spacing w:val="0"/>
+          <w:sz w:val="21"/>
+          <w:szCs w:val="21"/>
+          <w:bdr w:val="none" w:color="auto" w:sz="0" w:space="0"/>
+          <w:shd w:val="clear" w:fill="2D2D2D"/>
+        </w:rPr>
+        <w:t>"ReactiveEnterprise"</w:t>
+      </w:r>
+      <w:r>
+        <w:rPr>
+          <w:rStyle w:val="9"/>
+          <w:rFonts w:hint="default" w:ascii="Consolas" w:hAnsi="Consolas" w:eastAsia="Consolas" w:cs="Consolas"/>
+          <w:i w:val="0"/>
+          <w:caps w:val="0"/>
+          <w:color w:val="CCCCCC"/>
+          <w:spacing w:val="0"/>
+          <w:sz w:val="21"/>
+          <w:szCs w:val="21"/>
+          <w:bdr w:val="none" w:color="auto" w:sz="0" w:space="0"/>
+          <w:shd w:val="clear" w:fill="2D2D2D"/>
+        </w:rPr>
+        <w:t>）</w:t>
+      </w:r>
+    </w:p>
+    <w:p>
+      <w:pPr>
+        <w:keepNext w:val="0"/>
+        <w:keepLines w:val="0"/>
+        <w:widowControl/>
+        <w:suppressLineNumbers w:val="0"/>
+        <w:pBdr>
+          <w:bottom w:val="none" w:color="auto" w:sz="0" w:space="0"/>
+        </w:pBdr>
+        <w:shd w:val="clear" w:fill="FFFFFF"/>
+        <w:spacing w:before="0" w:beforeAutospacing="0" w:after="0" w:afterAutospacing="0"/>
+        <w:ind w:left="0" w:right="0" w:firstLine="0"/>
+        <w:jc w:val="both"/>
+        <w:rPr>
+          <w:rFonts w:ascii="Segoe UI Emoji" w:hAnsi="Segoe UI Emoji" w:eastAsia="Segoe UI Emoji" w:cs="Segoe UI Emoji"/>
+          <w:i w:val="0"/>
+          <w:caps w:val="0"/>
+          <w:color w:val="404040"/>
+          <w:spacing w:val="0"/>
+          <w:sz w:val="0"/>
+          <w:szCs w:val="0"/>
+        </w:rPr>
+      </w:pPr>
+      <w:r>
+        <w:rPr>
+          <w:rFonts w:hint="default" w:ascii="Segoe UI Emoji" w:hAnsi="Segoe UI Emoji" w:eastAsia="Segoe UI Emoji" w:cs="Segoe UI Emoji"/>
+          <w:i w:val="0"/>
+          <w:caps w:val="0"/>
+          <w:color w:val="404040"/>
+          <w:spacing w:val="0"/>
+          <w:kern w:val="0"/>
+          <w:sz w:val="0"/>
+          <w:szCs w:val="0"/>
+          <w:bdr w:val="none" w:color="auto" w:sz="0" w:space="0"/>
+          <w:shd w:val="clear" w:fill="FFFFFF"/>
+          <w:lang w:val="en-US" w:eastAsia="zh-CN" w:bidi="ar"/>
+        </w:rPr>
+        <w:drawing>
+          <wp:inline distT="0" distB="0" distL="114300" distR="114300">
+            <wp:extent cx="304800" cy="304800"/>
+            <wp:effectExtent l="0" t="0" r="0" b="0"/>
+            <wp:docPr id="8" name="图片 8" descr="IMG_256"/>
+            <wp:cNvGraphicFramePr>
+              <a:graphicFrameLocks xmlns:a="http://schemas.openxmlformats.org/drawingml/2006/main" noChangeAspect="1"/>
+            </wp:cNvGraphicFramePr>
+            <a:graphic xmlns:a="http://schemas.openxmlformats.org/drawingml/2006/main">
+              <a:graphicData uri="http://schemas.openxmlformats.org/drawingml/2006/picture">
+                <pic:pic xmlns:pic="http://schemas.openxmlformats.org/drawingml/2006/picture">
+                  <pic:nvPicPr>
+                    <pic:cNvPr id="8" name="图片 8" descr="IMG_256"/>
+                    <pic:cNvPicPr>
+                      <a:picLocks noChangeAspect="1"/>
+                    </pic:cNvPicPr>
+                  </pic:nvPicPr>
+                  <pic:blipFill>
+                    <a:blip r:embed="rId4"/>
+                    <a:stretch>
+                      <a:fillRect/>
+                    </a:stretch>
+                  </pic:blipFill>
+                  <pic:spPr>
+                    <a:xfrm>
+                      <a:off x="0" y="0"/>
+                      <a:ext cx="304800" cy="304800"/>
+                    </a:xfrm>
+                    <a:prstGeom prst="rect">
+                      <a:avLst/>
+                    </a:prstGeom>
+                    <a:noFill/>
+                    <a:ln w="9525">
+                      <a:noFill/>
+                    </a:ln>
+                  </pic:spPr>
+                </pic:pic>
+              </a:graphicData>
+            </a:graphic>
+          </wp:inline>
+        </w:drawing>
+      </w:r>
+    </w:p>
+    <w:p>
+      <w:pPr>
+        <w:pStyle w:val="5"/>
+        <w:keepNext w:val="0"/>
+        <w:keepLines w:val="0"/>
+        <w:widowControl/>
+        <w:suppressLineNumbers w:val="0"/>
+      </w:pPr>
+      <w:r>
+        <w:drawing>
+          <wp:inline distT="0" distB="0" distL="114300" distR="114300">
+            <wp:extent cx="5273040" cy="4267200"/>
+            <wp:effectExtent l="0" t="0" r="3810" b="0"/>
+            <wp:docPr id="10" name="图片 10"/>
+            <wp:cNvGraphicFramePr>
+              <a:graphicFrameLocks xmlns:a="http://schemas.openxmlformats.org/drawingml/2006/main" noChangeAspect="1"/>
+            </wp:cNvGraphicFramePr>
+            <a:graphic xmlns:a="http://schemas.openxmlformats.org/drawingml/2006/main">
+              <a:graphicData uri="http://schemas.openxmlformats.org/drawingml/2006/picture">
+                <pic:pic xmlns:pic="http://schemas.openxmlformats.org/drawingml/2006/picture">
+                  <pic:nvPicPr>
+                    <pic:cNvPr id="10" name="图片 10"/>
+                    <pic:cNvPicPr>
+                      <a:picLocks noChangeAspect="1"/>
+                    </pic:cNvPicPr>
+                  </pic:nvPicPr>
+                  <pic:blipFill>
+                    <a:blip r:embed="rId5"/>
+                    <a:stretch>
+                      <a:fillRect/>
+                    </a:stretch>
+                  </pic:blipFill>
+                  <pic:spPr>
+                    <a:xfrm>
+                      <a:off x="0" y="0"/>
+                      <a:ext cx="5273040" cy="4267200"/>
+                    </a:xfrm>
+                    <a:prstGeom prst="rect">
+                      <a:avLst/>
+                    </a:prstGeom>
+                    <a:noFill/>
+                    <a:ln>
+                      <a:noFill/>
+                    </a:ln>
+                  </pic:spPr>
+                </pic:pic>
+              </a:graphicData>
+            </a:graphic>
+          </wp:inline>
+        </w:drawing>
+      </w:r>
+      <w:r>
+        <w:rPr>
+          <w:rFonts w:ascii="宋体" w:hAnsi="宋体" w:eastAsia="宋体" w:cs="宋体"/>
+          <w:kern w:val="0"/>
+          <w:sz w:val="24"/>
+          <w:szCs w:val="24"/>
+          <w:lang w:val="en-US" w:eastAsia="zh-CN" w:bidi="ar"/>
+        </w:rPr>
+        <w:br w:type="textWrapping"/>
+      </w:r>
+      <w:r>
+        <w:rPr>
+          <w:rFonts w:ascii="宋体" w:hAnsi="宋体" w:eastAsia="宋体" w:cs="宋体"/>
+          <w:kern w:val="0"/>
+          <w:sz w:val="24"/>
+          <w:szCs w:val="24"/>
+          <w:lang w:val="en-US" w:eastAsia="zh-CN" w:bidi="ar"/>
+        </w:rPr>
+        <w:br w:type="textWrapping"/>
+      </w:r>
+      <w:r>
+        <w:t> 要直接在user守护对象下方创建Actor对象，可通过system.actorof（）方法使用Actorsystem对象，如下面的例子所示：</w:t>
+      </w:r>
+    </w:p>
+    <w:p>
+      <w:pPr>
+        <w:pStyle w:val="4"/>
+        <w:keepNext w:val="0"/>
+        <w:keepLines w:val="0"/>
+        <w:widowControl/>
+        <w:suppressLineNumbers w:val="0"/>
+        <w:rPr>
+          <w:rStyle w:val="9"/>
+        </w:rPr>
+      </w:pPr>
+      <w:r>
+        <w:t>import</w:t>
+      </w:r>
+      <w:r>
+        <w:rPr>
+          <w:rStyle w:val="9"/>
+        </w:rPr>
+        <w:t xml:space="preserve"> akka</w:t>
+      </w:r>
+      <w:r>
+        <w:t>.</w:t>
+      </w:r>
+      <w:r>
+        <w:rPr>
+          <w:rStyle w:val="9"/>
+        </w:rPr>
+        <w:t>actor</w:t>
+      </w:r>
+      <w:r>
+        <w:t>.</w:t>
+      </w:r>
+      <w:r>
+        <w:rPr>
+          <w:rStyle w:val="9"/>
+        </w:rPr>
+        <w:t>_</w:t>
+      </w:r>
+      <w:r>
+        <w:t>val</w:t>
+      </w:r>
+      <w:r>
+        <w:rPr>
+          <w:rStyle w:val="9"/>
+        </w:rPr>
+        <w:t xml:space="preserve"> system</w:t>
+      </w:r>
+      <w:r>
+        <w:t>=</w:t>
+      </w:r>
+      <w:r>
+        <w:rPr>
+          <w:rStyle w:val="9"/>
+        </w:rPr>
+        <w:t>ActorSystem（</w:t>
+      </w:r>
+      <w:r>
+        <w:t>"ReactiveEnterprise"</w:t>
+      </w:r>
+      <w:r>
+        <w:rPr>
+          <w:rStyle w:val="9"/>
+        </w:rPr>
+        <w:t>）</w:t>
+      </w:r>
+      <w:r>
+        <w:t>//创建Actor对象并获取该对象的ActorRef引用val</w:t>
+      </w:r>
+      <w:r>
+        <w:rPr>
+          <w:rStyle w:val="9"/>
+        </w:rPr>
+        <w:t xml:space="preserve"> processManagersRef</w:t>
+      </w:r>
+      <w:r>
+        <w:t>:</w:t>
+      </w:r>
+      <w:r>
+        <w:rPr>
+          <w:rStyle w:val="9"/>
+        </w:rPr>
+        <w:t>ActorRef</w:t>
+      </w:r>
+      <w:r>
+        <w:t>=</w:t>
+      </w:r>
+      <w:r>
+        <w:rPr>
+          <w:rStyle w:val="9"/>
+        </w:rPr>
+        <w:t>system</w:t>
+      </w:r>
+      <w:r>
+        <w:t>.</w:t>
+      </w:r>
+      <w:r>
+        <w:rPr>
+          <w:rStyle w:val="9"/>
+        </w:rPr>
+        <w:t>actorOf（</w:t>
+      </w:r>
+    </w:p>
+    <w:p>
+      <w:pPr>
+        <w:pStyle w:val="4"/>
+        <w:keepNext w:val="0"/>
+        <w:keepLines w:val="0"/>
+        <w:widowControl/>
+        <w:suppressLineNumbers w:val="0"/>
+        <w:rPr>
+          <w:rStyle w:val="9"/>
+        </w:rPr>
+      </w:pPr>
+      <w:r>
+        <w:rPr>
+          <w:rStyle w:val="9"/>
+        </w:rPr>
+        <w:t>Props</w:t>
+      </w:r>
+      <w:r>
+        <w:t>[</w:t>
+      </w:r>
+      <w:r>
+        <w:rPr>
+          <w:rStyle w:val="9"/>
+        </w:rPr>
+        <w:t>ProcessManagers</w:t>
+      </w:r>
+      <w:r>
+        <w:t>],"processManagers"</w:t>
+      </w:r>
+      <w:r>
+        <w:rPr>
+          <w:rStyle w:val="9"/>
+        </w:rPr>
+        <w:t>）</w:t>
+      </w:r>
+      <w:r>
+        <w:t>//使用ActorRef 引用向Actor对象发送消息</w:t>
+      </w:r>
+    </w:p>
+    <w:p>
+      <w:pPr>
+        <w:pStyle w:val="4"/>
+        <w:keepNext w:val="0"/>
+        <w:keepLines w:val="0"/>
+        <w:widowControl/>
+        <w:suppressLineNumbers w:val="0"/>
+        <w:rPr>
+          <w:rStyle w:val="9"/>
+        </w:rPr>
+      </w:pPr>
+      <w:r>
+        <w:rPr>
+          <w:rStyle w:val="9"/>
+        </w:rPr>
+        <w:t>processManagersRef！BrokerForLoan（banks）</w:t>
+      </w:r>
+    </w:p>
+    <w:p>
+      <w:pPr>
+        <w:pStyle w:val="4"/>
+        <w:keepNext w:val="0"/>
+        <w:keepLines w:val="0"/>
+        <w:widowControl/>
+        <w:suppressLineNumbers w:val="0"/>
+        <w:rPr>
+          <w:rStyle w:val="9"/>
+        </w:rPr>
+      </w:pPr>
+      <w:r>
+        <w:t>val</w:t>
+      </w:r>
+      <w:r>
+        <w:rPr>
+          <w:rStyle w:val="9"/>
+        </w:rPr>
+        <w:t xml:space="preserve"> system</w:t>
+      </w:r>
+      <w:r>
+        <w:t>=ActorSystem("ReactiveEnterprise")val</w:t>
+      </w:r>
+      <w:r>
+        <w:rPr>
+          <w:rStyle w:val="9"/>
+        </w:rPr>
+        <w:t xml:space="preserve"> selection</w:t>
+      </w:r>
+      <w:r>
+        <w:t>=</w:t>
+      </w:r>
+      <w:r>
+        <w:rPr>
+          <w:rStyle w:val="9"/>
+        </w:rPr>
+        <w:t>system</w:t>
+      </w:r>
+      <w:r>
+        <w:t>.actorselection("/user/processManagers")</w:t>
+      </w:r>
+    </w:p>
+    <w:p>
+      <w:pPr>
+        <w:pStyle w:val="4"/>
+        <w:keepNext w:val="0"/>
+        <w:keepLines w:val="0"/>
+        <w:widowControl/>
+        <w:suppressLineNumbers w:val="0"/>
+      </w:pPr>
+      <w:r>
+        <w:rPr>
+          <w:rStyle w:val="9"/>
+        </w:rPr>
+        <w:t>selection</w:t>
+      </w:r>
+      <w:r>
+        <w:t>!</w:t>
+      </w:r>
+      <w:r>
+        <w:rPr>
+          <w:rStyle w:val="9"/>
+        </w:rPr>
+        <w:t xml:space="preserve"> </w:t>
+      </w:r>
+      <w:r>
+        <w:t>BrokerForLoans(</w:t>
+      </w:r>
+      <w:r>
+        <w:rPr>
+          <w:rStyle w:val="9"/>
+        </w:rPr>
+        <w:t>banks</w:t>
+      </w:r>
+      <w:r>
+        <w:t>)</w:t>
+      </w:r>
+    </w:p>
+    <w:p>
+      <w:pPr>
+        <w:pStyle w:val="5"/>
+        <w:keepNext w:val="0"/>
+        <w:keepLines w:val="0"/>
+        <w:widowControl/>
+        <w:suppressLineNumbers w:val="0"/>
+      </w:pPr>
+      <w:r>
+        <w:t>  actorselection（）方法会返回Actorselection选择路径，而不会返回ActorRef引用。使用Actorselection对象可以向该路径指向的Actor对象发送消息。然而，请注意，与使用ActorRef引用的方式相比，通过这种方式发送消息的速度较慢并且会占用更多资源。但是，actorselection（）方法仍旧是一个优秀的工具，因为它可以执行查询由通配符代表的多个Actor对象的操作，从而使你能够向Actorselection选择路径指向的任意个Actor对象广播消息。</w:t>
+      </w:r>
+    </w:p>
+    <w:p>
+      <w:pPr>
+        <w:keepNext w:val="0"/>
+        <w:keepLines w:val="0"/>
+        <w:widowControl/>
+        <w:suppressLineNumbers w:val="0"/>
+        <w:jc w:val="left"/>
+      </w:pPr>
+      <w:r>
+        <w:rPr>
+          <w:rFonts w:ascii="宋体" w:hAnsi="宋体" w:eastAsia="宋体" w:cs="宋体"/>
+          <w:kern w:val="0"/>
+          <w:sz w:val="24"/>
+          <w:szCs w:val="24"/>
+          <w:lang w:val="en-US" w:eastAsia="zh-CN" w:bidi="ar"/>
+        </w:rPr>
+        <w:br w:type="textWrapping"/>
+      </w:r>
+      <w:r>
+        <w:rPr>
+          <w:rFonts w:ascii="宋体" w:hAnsi="宋体" w:eastAsia="宋体" w:cs="宋体"/>
+          <w:kern w:val="0"/>
+          <w:sz w:val="24"/>
+          <w:szCs w:val="24"/>
+          <w:lang w:val="en-US" w:eastAsia="zh-CN" w:bidi="ar"/>
+        </w:rPr>
+        <w:br w:type="textWrapping"/>
+      </w:r>
+      <w:r>
+        <w:rPr>
+          <w:rFonts w:ascii="宋体" w:hAnsi="宋体" w:eastAsia="宋体" w:cs="宋体"/>
+          <w:kern w:val="0"/>
+          <w:sz w:val="24"/>
+          <w:szCs w:val="24"/>
+          <w:lang w:val="en-US" w:eastAsia="zh-CN" w:bidi="ar"/>
+        </w:rPr>
+        <w:t>作者：gregoriusxu</w:t>
+      </w:r>
+      <w:r>
+        <w:rPr>
+          <w:rFonts w:ascii="宋体" w:hAnsi="宋体" w:eastAsia="宋体" w:cs="宋体"/>
+          <w:kern w:val="0"/>
+          <w:sz w:val="24"/>
+          <w:szCs w:val="24"/>
+          <w:lang w:val="en-US" w:eastAsia="zh-CN" w:bidi="ar"/>
+        </w:rPr>
+        <w:br w:type="textWrapping"/>
+      </w:r>
+      <w:r>
+        <w:rPr>
+          <w:rFonts w:ascii="宋体" w:hAnsi="宋体" w:eastAsia="宋体" w:cs="宋体"/>
+          <w:kern w:val="0"/>
+          <w:sz w:val="24"/>
+          <w:szCs w:val="24"/>
+          <w:lang w:val="en-US" w:eastAsia="zh-CN" w:bidi="ar"/>
+        </w:rPr>
+        <w:t>链接：https://www.jianshu.com/p/915eb0a1692b</w:t>
+      </w:r>
+      <w:r>
+        <w:rPr>
+          <w:rFonts w:ascii="宋体" w:hAnsi="宋体" w:eastAsia="宋体" w:cs="宋体"/>
+          <w:kern w:val="0"/>
+          <w:sz w:val="24"/>
+          <w:szCs w:val="24"/>
+          <w:lang w:val="en-US" w:eastAsia="zh-CN" w:bidi="ar"/>
+        </w:rPr>
+        <w:br w:type="textWrapping"/>
+      </w:r>
+      <w:r>
+        <w:rPr>
+          <w:rFonts w:ascii="宋体" w:hAnsi="宋体" w:eastAsia="宋体" w:cs="宋体"/>
+          <w:kern w:val="0"/>
+          <w:sz w:val="24"/>
+          <w:szCs w:val="24"/>
+          <w:lang w:val="en-US" w:eastAsia="zh-CN" w:bidi="ar"/>
+        </w:rPr>
+        <w:t>来源：简书</w:t>
+      </w:r>
+      <w:r>
+        <w:rPr>
+          <w:rFonts w:ascii="宋体" w:hAnsi="宋体" w:eastAsia="宋体" w:cs="宋体"/>
+          <w:kern w:val="0"/>
+          <w:sz w:val="24"/>
+          <w:szCs w:val="24"/>
+          <w:lang w:val="en-US" w:eastAsia="zh-CN" w:bidi="ar"/>
+        </w:rPr>
+        <w:br w:type="textWrapping"/>
+      </w:r>
+      <w:r>
+        <w:rPr>
+          <w:rFonts w:ascii="宋体" w:hAnsi="宋体" w:eastAsia="宋体" w:cs="宋体"/>
+          <w:kern w:val="0"/>
+          <w:sz w:val="24"/>
+          <w:szCs w:val="24"/>
+          <w:lang w:val="en-US" w:eastAsia="zh-CN" w:bidi="ar"/>
+        </w:rPr>
+        <w:t>著作权归作者所有。商业转载请联系作者获得授权，非商业转载请注明出处。</w:t>
+      </w:r>
+    </w:p>
+    <w:p>
+      <w:pPr>
+        <w:keepNext w:val="0"/>
+        <w:keepLines w:val="0"/>
+        <w:widowControl/>
+        <w:suppressLineNumbers w:val="0"/>
+        <w:jc w:val="left"/>
+        <w:rPr>
+          <w:rFonts w:ascii="宋体" w:hAnsi="宋体" w:eastAsia="宋体" w:cs="宋体"/>
+          <w:kern w:val="0"/>
+          <w:sz w:val="24"/>
+          <w:szCs w:val="24"/>
+          <w:lang w:val="en-US" w:eastAsia="zh-CN" w:bidi="ar"/>
+        </w:rPr>
+      </w:pPr>
+    </w:p>
+    <w:p>
+      <w:pPr>
+        <w:keepNext w:val="0"/>
+        <w:keepLines w:val="0"/>
+        <w:widowControl/>
+        <w:suppressLineNumbers w:val="0"/>
+        <w:jc w:val="left"/>
+      </w:pPr>
+      <w:r>
+        <w:rPr>
+          <w:rFonts w:ascii="宋体" w:hAnsi="宋体" w:eastAsia="宋体" w:cs="宋体"/>
+          <w:kern w:val="0"/>
+          <w:sz w:val="24"/>
+          <w:szCs w:val="24"/>
+          <w:lang w:val="en-US" w:eastAsia="zh-CN" w:bidi="ar"/>
+        </w:rPr>
+        <w:t>作者：gregoriusxu</w:t>
+      </w:r>
+      <w:r>
+        <w:rPr>
+          <w:rFonts w:ascii="宋体" w:hAnsi="宋体" w:eastAsia="宋体" w:cs="宋体"/>
+          <w:kern w:val="0"/>
+          <w:sz w:val="24"/>
+          <w:szCs w:val="24"/>
+          <w:lang w:val="en-US" w:eastAsia="zh-CN" w:bidi="ar"/>
+        </w:rPr>
+        <w:br w:type="textWrapping"/>
+      </w:r>
+      <w:r>
+        <w:rPr>
+          <w:rFonts w:ascii="宋体" w:hAnsi="宋体" w:eastAsia="宋体" w:cs="宋体"/>
+          <w:kern w:val="0"/>
+          <w:sz w:val="24"/>
+          <w:szCs w:val="24"/>
+          <w:lang w:val="en-US" w:eastAsia="zh-CN" w:bidi="ar"/>
+        </w:rPr>
+        <w:t>链接：https://www.jianshu.com/p/915eb0a1692b</w:t>
+      </w:r>
+      <w:r>
+        <w:rPr>
+          <w:rFonts w:ascii="宋体" w:hAnsi="宋体" w:eastAsia="宋体" w:cs="宋体"/>
+          <w:kern w:val="0"/>
+          <w:sz w:val="24"/>
+          <w:szCs w:val="24"/>
+          <w:lang w:val="en-US" w:eastAsia="zh-CN" w:bidi="ar"/>
+        </w:rPr>
+        <w:br w:type="textWrapping"/>
+      </w:r>
+      <w:r>
+        <w:rPr>
+          <w:rFonts w:ascii="宋体" w:hAnsi="宋体" w:eastAsia="宋体" w:cs="宋体"/>
+          <w:kern w:val="0"/>
+          <w:sz w:val="24"/>
+          <w:szCs w:val="24"/>
+          <w:lang w:val="en-US" w:eastAsia="zh-CN" w:bidi="ar"/>
+        </w:rPr>
+        <w:t>来源：简书</w:t>
+      </w:r>
+      <w:r>
+        <w:rPr>
+          <w:rFonts w:ascii="宋体" w:hAnsi="宋体" w:eastAsia="宋体" w:cs="宋体"/>
+          <w:kern w:val="0"/>
+          <w:sz w:val="24"/>
+          <w:szCs w:val="24"/>
+          <w:lang w:val="en-US" w:eastAsia="zh-CN" w:bidi="ar"/>
+        </w:rPr>
+        <w:br w:type="textWrapping"/>
+      </w:r>
+      <w:r>
+        <w:rPr>
+          <w:rFonts w:ascii="宋体" w:hAnsi="宋体" w:eastAsia="宋体" w:cs="宋体"/>
+          <w:kern w:val="0"/>
+          <w:sz w:val="24"/>
+          <w:szCs w:val="24"/>
+          <w:lang w:val="en-US" w:eastAsia="zh-CN" w:bidi="ar"/>
+        </w:rPr>
+        <w:t>著作权归作者所有。商业转载请联系作者获得授权，非商业转载请注明出处。</w:t>
+      </w:r>
+    </w:p>
+    <w:p>
+      <w:pPr>
+        <w:pStyle w:val="2"/>
+        <w:keepNext w:val="0"/>
+        <w:keepLines w:val="0"/>
+        <w:widowControl/>
+        <w:suppressLineNumbers w:val="0"/>
+        <w:pBdr>
+          <w:top w:val="none" w:color="auto" w:sz="0" w:space="0"/>
+          <w:left w:val="none" w:color="auto" w:sz="0" w:space="0"/>
+          <w:bottom w:val="none" w:color="auto" w:sz="0" w:space="0"/>
+          <w:right w:val="none" w:color="auto" w:sz="0" w:space="0"/>
+        </w:pBdr>
+        <w:wordWrap w:val="0"/>
+        <w:spacing w:before="0" w:beforeAutospacing="0" w:after="120" w:afterAutospacing="0"/>
+        <w:ind w:left="0" w:right="0"/>
+        <w:rPr>
+          <w:rFonts w:hint="eastAsia" w:ascii="微软雅黑" w:hAnsi="微软雅黑" w:eastAsia="微软雅黑" w:cs="微软雅黑"/>
+          <w:b/>
+          <w:i w:val="0"/>
+          <w:caps w:val="0"/>
+          <w:color w:val="222226"/>
+          <w:spacing w:val="0"/>
+          <w:sz w:val="42"/>
+          <w:szCs w:val="42"/>
+          <w:bdr w:val="none" w:color="auto" w:sz="0" w:space="0"/>
+          <w:shd w:val="clear" w:fill="FFFFFF"/>
+        </w:rPr>
+      </w:pPr>
+    </w:p>
+    <w:p>
+      <w:pPr>
+        <w:pStyle w:val="2"/>
+        <w:keepNext w:val="0"/>
+        <w:keepLines w:val="0"/>
+        <w:widowControl/>
+        <w:suppressLineNumbers w:val="0"/>
+        <w:pBdr>
+          <w:top w:val="none" w:color="auto" w:sz="0" w:space="0"/>
+          <w:left w:val="none" w:color="auto" w:sz="0" w:space="0"/>
+          <w:bottom w:val="none" w:color="auto" w:sz="0" w:space="0"/>
+          <w:right w:val="none" w:color="auto" w:sz="0" w:space="0"/>
+        </w:pBdr>
+        <w:wordWrap w:val="0"/>
+        <w:spacing w:before="0" w:beforeAutospacing="0" w:after="120" w:afterAutospacing="0"/>
+        <w:ind w:left="0" w:right="0"/>
+        <w:rPr>
+          <w:rFonts w:hint="eastAsia" w:ascii="微软雅黑" w:hAnsi="微软雅黑" w:eastAsia="微软雅黑" w:cs="微软雅黑"/>
+          <w:b/>
+          <w:i w:val="0"/>
+          <w:caps w:val="0"/>
+          <w:color w:val="222226"/>
+          <w:spacing w:val="0"/>
+          <w:sz w:val="42"/>
+          <w:szCs w:val="42"/>
+          <w:bdr w:val="none" w:color="auto" w:sz="0" w:space="0"/>
+          <w:shd w:val="clear" w:fill="FFFFFF"/>
+        </w:rPr>
+      </w:pPr>
+    </w:p>
+    <w:p>
+      <w:pPr>
+        <w:pStyle w:val="2"/>
+        <w:keepNext w:val="0"/>
+        <w:keepLines w:val="0"/>
+        <w:widowControl/>
+        <w:suppressLineNumbers w:val="0"/>
+        <w:pBdr>
+          <w:top w:val="none" w:color="auto" w:sz="0" w:space="0"/>
+          <w:left w:val="none" w:color="auto" w:sz="0" w:space="0"/>
+          <w:bottom w:val="none" w:color="auto" w:sz="0" w:space="0"/>
+          <w:right w:val="none" w:color="auto" w:sz="0" w:space="0"/>
+        </w:pBdr>
+        <w:wordWrap w:val="0"/>
+        <w:spacing w:before="0" w:beforeAutospacing="0" w:after="120" w:afterAutospacing="0"/>
+        <w:ind w:left="0" w:right="0"/>
+        <w:rPr>
+          <w:rFonts w:hint="eastAsia" w:ascii="微软雅黑" w:hAnsi="微软雅黑" w:eastAsia="微软雅黑" w:cs="微软雅黑"/>
+          <w:b/>
+          <w:i w:val="0"/>
+          <w:caps w:val="0"/>
+          <w:color w:val="222226"/>
+          <w:spacing w:val="0"/>
+          <w:sz w:val="42"/>
+          <w:szCs w:val="42"/>
+          <w:bdr w:val="none" w:color="auto" w:sz="0" w:space="0"/>
+          <w:shd w:val="clear" w:fill="FFFFFF"/>
+        </w:rPr>
+      </w:pPr>
+    </w:p>
+    <w:p>
+      <w:pPr>
+        <w:keepNext w:val="0"/>
+        <w:keepLines w:val="0"/>
+        <w:widowControl/>
+        <w:suppressLineNumbers w:val="0"/>
+        <w:jc w:val="left"/>
+      </w:pPr>
+      <w:r>
+        <w:rPr>
+          <w:rFonts w:ascii="Arial" w:hAnsi="Arial" w:eastAsia="Arial" w:cs="Arial"/>
+          <w:i w:val="0"/>
+          <w:caps w:val="0"/>
+          <w:color w:val="333333"/>
+          <w:spacing w:val="0"/>
+          <w:kern w:val="0"/>
+          <w:sz w:val="24"/>
+          <w:szCs w:val="24"/>
+          <w:shd w:val="clear" w:fill="FFFFFF"/>
+          <w:lang w:val="en-US" w:eastAsia="zh-CN" w:bidi="ar"/>
+        </w:rPr>
+        <w:t>通过源码，我们可以轻而易举的知道 ：</w:t>
+      </w:r>
+    </w:p>
+    <w:p>
+      <w:pPr>
+        <w:pStyle w:val="5"/>
+        <w:keepNext w:val="0"/>
+        <w:keepLines w:val="0"/>
+        <w:widowControl/>
+        <w:suppressLineNumbers w:val="0"/>
+        <w:pBdr>
+          <w:top w:val="none" w:color="auto" w:sz="0" w:space="0"/>
+          <w:left w:val="none" w:color="auto" w:sz="0" w:space="0"/>
+          <w:bottom w:val="none" w:color="auto" w:sz="0" w:space="0"/>
+          <w:right w:val="none" w:color="auto" w:sz="0" w:space="0"/>
+        </w:pBdr>
+        <w:shd w:val="clear" w:fill="FFFFFF"/>
+        <w:spacing w:before="0" w:beforeAutospacing="0" w:after="240" w:afterAutospacing="0" w:line="390" w:lineRule="atLeast"/>
+        <w:ind w:left="0" w:right="0" w:firstLine="0"/>
+        <w:rPr>
+          <w:rFonts w:hint="default" w:ascii="Arial" w:hAnsi="Arial" w:eastAsia="Arial" w:cs="Arial"/>
+          <w:i w:val="0"/>
+          <w:caps w:val="0"/>
+          <w:color w:val="4D4D4D"/>
+          <w:spacing w:val="0"/>
+          <w:sz w:val="24"/>
+          <w:szCs w:val="24"/>
+        </w:rPr>
+      </w:pPr>
+      <w:r>
+        <w:rPr>
+          <w:rFonts w:hint="default" w:ascii="Arial" w:hAnsi="Arial" w:eastAsia="Arial" w:cs="Arial"/>
+          <w:i w:val="0"/>
+          <w:caps w:val="0"/>
+          <w:color w:val="4D4D4D"/>
+          <w:spacing w:val="0"/>
+          <w:sz w:val="24"/>
+          <w:szCs w:val="24"/>
+          <w:bdr w:val="none" w:color="auto" w:sz="0" w:space="0"/>
+          <w:shd w:val="clear" w:fill="FFFFFF"/>
+        </w:rPr>
+        <w:t>!  发送的消息的发送者通过一个隐式转换，把一个ActorRef转换成sender，如果找不到ActorRef的话，那个发送者就是noSender。</w:t>
+      </w:r>
+    </w:p>
+    <w:p>
+      <w:pPr>
+        <w:pStyle w:val="5"/>
+        <w:keepNext w:val="0"/>
+        <w:keepLines w:val="0"/>
+        <w:widowControl/>
+        <w:suppressLineNumbers w:val="0"/>
+        <w:pBdr>
+          <w:top w:val="none" w:color="auto" w:sz="0" w:space="0"/>
+          <w:left w:val="none" w:color="auto" w:sz="0" w:space="0"/>
+          <w:bottom w:val="none" w:color="auto" w:sz="0" w:space="0"/>
+          <w:right w:val="none" w:color="auto" w:sz="0" w:space="0"/>
+        </w:pBdr>
+        <w:shd w:val="clear" w:fill="FFFFFF"/>
+        <w:spacing w:before="0" w:beforeAutospacing="0" w:after="240" w:afterAutospacing="0" w:line="390" w:lineRule="atLeast"/>
+        <w:ind w:left="0" w:right="0" w:firstLine="0"/>
+        <w:rPr>
+          <w:rFonts w:hint="default" w:ascii="Arial" w:hAnsi="Arial" w:eastAsia="Arial" w:cs="Arial"/>
+          <w:i w:val="0"/>
+          <w:caps w:val="0"/>
+          <w:color w:val="4D4D4D"/>
+          <w:spacing w:val="0"/>
+          <w:sz w:val="24"/>
+          <w:szCs w:val="24"/>
+        </w:rPr>
+      </w:pPr>
+      <w:r>
+        <w:rPr>
+          <w:rFonts w:hint="default" w:ascii="Arial" w:hAnsi="Arial" w:eastAsia="Arial" w:cs="Arial"/>
+          <w:i w:val="0"/>
+          <w:caps w:val="0"/>
+          <w:color w:val="4D4D4D"/>
+          <w:spacing w:val="0"/>
+          <w:sz w:val="24"/>
+          <w:szCs w:val="24"/>
+          <w:bdr w:val="none" w:color="auto" w:sz="0" w:space="0"/>
+          <w:shd w:val="clear" w:fill="FFFFFF"/>
+        </w:rPr>
+        <w:t>forward 发送消息的发送者是当前消息的上一个发送者。</w:t>
+      </w:r>
+    </w:p>
+    <w:p>
+      <w:pPr>
+        <w:pStyle w:val="5"/>
+        <w:keepNext w:val="0"/>
+        <w:keepLines w:val="0"/>
+        <w:widowControl/>
+        <w:suppressLineNumbers w:val="0"/>
+        <w:pBdr>
+          <w:top w:val="none" w:color="auto" w:sz="0" w:space="0"/>
+          <w:left w:val="none" w:color="auto" w:sz="0" w:space="0"/>
+          <w:bottom w:val="none" w:color="auto" w:sz="0" w:space="0"/>
+          <w:right w:val="none" w:color="auto" w:sz="0" w:space="0"/>
+        </w:pBdr>
+        <w:shd w:val="clear" w:fill="FFFFFF"/>
+        <w:spacing w:before="0" w:beforeAutospacing="0" w:after="240" w:afterAutospacing="0" w:line="390" w:lineRule="atLeast"/>
+        <w:ind w:left="0" w:right="0" w:firstLine="0"/>
+        <w:rPr>
+          <w:rFonts w:hint="default" w:ascii="Arial" w:hAnsi="Arial" w:eastAsia="Arial" w:cs="Arial"/>
+          <w:i w:val="0"/>
+          <w:caps w:val="0"/>
+          <w:color w:val="4D4D4D"/>
+          <w:spacing w:val="0"/>
+          <w:sz w:val="24"/>
+          <w:szCs w:val="24"/>
+        </w:rPr>
+      </w:pPr>
+      <w:r>
+        <w:rPr>
+          <w:rFonts w:hint="default" w:ascii="Arial" w:hAnsi="Arial" w:eastAsia="Arial" w:cs="Arial"/>
+          <w:i w:val="0"/>
+          <w:caps w:val="0"/>
+          <w:color w:val="4D4D4D"/>
+          <w:spacing w:val="0"/>
+          <w:sz w:val="24"/>
+          <w:szCs w:val="24"/>
+          <w:bdr w:val="none" w:color="auto" w:sz="0" w:space="0"/>
+          <w:shd w:val="clear" w:fill="FFFFFF"/>
+        </w:rPr>
+        <w:t>即:</w:t>
+      </w:r>
+    </w:p>
+    <w:p>
+      <w:pPr>
+        <w:pStyle w:val="5"/>
+        <w:keepNext w:val="0"/>
+        <w:keepLines w:val="0"/>
+        <w:widowControl/>
+        <w:suppressLineNumbers w:val="0"/>
+        <w:pBdr>
+          <w:top w:val="none" w:color="auto" w:sz="0" w:space="0"/>
+          <w:left w:val="none" w:color="auto" w:sz="0" w:space="0"/>
+          <w:bottom w:val="none" w:color="auto" w:sz="0" w:space="0"/>
+          <w:right w:val="none" w:color="auto" w:sz="0" w:space="0"/>
+        </w:pBdr>
+        <w:shd w:val="clear" w:fill="FFFFFF"/>
+        <w:spacing w:before="0" w:beforeAutospacing="0" w:after="240" w:afterAutospacing="0" w:line="390" w:lineRule="atLeast"/>
+        <w:ind w:left="0" w:right="0" w:firstLine="0"/>
+        <w:rPr>
+          <w:rFonts w:hint="default" w:ascii="Arial" w:hAnsi="Arial" w:eastAsia="Arial" w:cs="Arial"/>
+          <w:i w:val="0"/>
+          <w:caps w:val="0"/>
+          <w:color w:val="4D4D4D"/>
+          <w:spacing w:val="0"/>
+          <w:sz w:val="24"/>
+          <w:szCs w:val="24"/>
+        </w:rPr>
+      </w:pPr>
+      <w:r>
+        <w:rPr>
+          <w:rFonts w:hint="default" w:ascii="Arial" w:hAnsi="Arial" w:eastAsia="Arial" w:cs="Arial"/>
+          <w:i w:val="0"/>
+          <w:caps w:val="0"/>
+          <w:color w:val="4D4D4D"/>
+          <w:spacing w:val="0"/>
+          <w:sz w:val="24"/>
+          <w:szCs w:val="24"/>
+          <w:bdr w:val="none" w:color="auto" w:sz="0" w:space="0"/>
+          <w:shd w:val="clear" w:fill="FFFFFF"/>
+        </w:rPr>
+        <w:t>A To B， B To C</w:t>
+      </w:r>
+    </w:p>
+    <w:p>
+      <w:pPr>
+        <w:pStyle w:val="5"/>
+        <w:keepNext w:val="0"/>
+        <w:keepLines w:val="0"/>
+        <w:widowControl/>
+        <w:suppressLineNumbers w:val="0"/>
+        <w:pBdr>
+          <w:top w:val="none" w:color="auto" w:sz="0" w:space="0"/>
+          <w:left w:val="none" w:color="auto" w:sz="0" w:space="0"/>
+          <w:bottom w:val="none" w:color="auto" w:sz="0" w:space="0"/>
+          <w:right w:val="none" w:color="auto" w:sz="0" w:space="0"/>
+        </w:pBdr>
+        <w:shd w:val="clear" w:fill="FFFFFF"/>
+        <w:spacing w:before="0" w:beforeAutospacing="0" w:after="240" w:afterAutospacing="0" w:line="390" w:lineRule="atLeast"/>
+        <w:ind w:left="0" w:right="0" w:firstLine="0"/>
+        <w:rPr>
+          <w:rFonts w:hint="default" w:ascii="Arial" w:hAnsi="Arial" w:eastAsia="Arial" w:cs="Arial"/>
+          <w:i w:val="0"/>
+          <w:caps w:val="0"/>
+          <w:color w:val="4D4D4D"/>
+          <w:spacing w:val="0"/>
+          <w:sz w:val="24"/>
+          <w:szCs w:val="24"/>
+        </w:rPr>
+      </w:pPr>
+      <w:r>
+        <w:rPr>
+          <w:rFonts w:hint="default" w:ascii="Arial" w:hAnsi="Arial" w:eastAsia="Arial" w:cs="Arial"/>
+          <w:i w:val="0"/>
+          <w:caps w:val="0"/>
+          <w:color w:val="4D4D4D"/>
+          <w:spacing w:val="0"/>
+          <w:sz w:val="24"/>
+          <w:szCs w:val="24"/>
+          <w:bdr w:val="none" w:color="auto" w:sz="0" w:space="0"/>
+          <w:shd w:val="clear" w:fill="FFFFFF"/>
+        </w:rPr>
+        <w:t>如果通过！的方式发送消息，则C接收到的消息的发送者是B.</w:t>
+      </w:r>
+    </w:p>
+    <w:p>
+      <w:pPr>
+        <w:pStyle w:val="5"/>
+        <w:keepNext w:val="0"/>
+        <w:keepLines w:val="0"/>
+        <w:widowControl/>
+        <w:suppressLineNumbers w:val="0"/>
+        <w:pBdr>
+          <w:top w:val="none" w:color="auto" w:sz="0" w:space="0"/>
+          <w:left w:val="none" w:color="auto" w:sz="0" w:space="0"/>
+          <w:bottom w:val="none" w:color="auto" w:sz="0" w:space="0"/>
+          <w:right w:val="none" w:color="auto" w:sz="0" w:space="0"/>
+        </w:pBdr>
+        <w:shd w:val="clear" w:fill="FFFFFF"/>
+        <w:spacing w:before="0" w:beforeAutospacing="0" w:after="240" w:afterAutospacing="0" w:line="390" w:lineRule="atLeast"/>
+        <w:ind w:left="0" w:right="0" w:firstLine="0"/>
+        <w:rPr>
+          <w:rFonts w:hint="default" w:ascii="Arial" w:hAnsi="Arial" w:eastAsia="Arial" w:cs="Arial"/>
+          <w:i w:val="0"/>
+          <w:caps w:val="0"/>
+          <w:color w:val="4D4D4D"/>
+          <w:spacing w:val="0"/>
+          <w:sz w:val="24"/>
+          <w:szCs w:val="24"/>
+        </w:rPr>
+      </w:pPr>
+      <w:r>
+        <w:rPr>
+          <w:rFonts w:hint="default" w:ascii="Arial" w:hAnsi="Arial" w:eastAsia="Arial" w:cs="Arial"/>
+          <w:i w:val="0"/>
+          <w:caps w:val="0"/>
+          <w:color w:val="4D4D4D"/>
+          <w:spacing w:val="0"/>
+          <w:sz w:val="24"/>
+          <w:szCs w:val="24"/>
+          <w:bdr w:val="none" w:color="auto" w:sz="0" w:space="0"/>
+          <w:shd w:val="clear" w:fill="FFFFFF"/>
+        </w:rPr>
+        <w:t>如果通过 forward 的方式发送消息，则C接收到的消息的发送者是A.</w:t>
+      </w:r>
+    </w:p>
+    <w:p>
+      <w:pPr>
+        <w:pStyle w:val="5"/>
+        <w:keepNext w:val="0"/>
+        <w:keepLines w:val="0"/>
+        <w:widowControl/>
+        <w:suppressLineNumbers w:val="0"/>
+        <w:pBdr>
+          <w:top w:val="none" w:color="auto" w:sz="0" w:space="0"/>
+          <w:left w:val="none" w:color="auto" w:sz="0" w:space="0"/>
+          <w:bottom w:val="none" w:color="auto" w:sz="0" w:space="0"/>
+          <w:right w:val="none" w:color="auto" w:sz="0" w:space="0"/>
+        </w:pBdr>
+        <w:shd w:val="clear" w:fill="FFFFFF"/>
+        <w:spacing w:before="0" w:beforeAutospacing="0" w:after="240" w:afterAutospacing="0" w:line="390" w:lineRule="atLeast"/>
+        <w:ind w:left="0" w:right="0" w:firstLine="0"/>
+        <w:rPr>
+          <w:rFonts w:hint="default" w:ascii="Arial" w:hAnsi="Arial" w:eastAsia="Arial" w:cs="Arial"/>
+          <w:i w:val="0"/>
+          <w:caps w:val="0"/>
+          <w:color w:val="4D4D4D"/>
+          <w:spacing w:val="0"/>
+          <w:sz w:val="24"/>
+          <w:szCs w:val="24"/>
+        </w:rPr>
+      </w:pPr>
+      <w:r>
+        <w:rPr>
+          <w:rFonts w:hint="default" w:ascii="Arial" w:hAnsi="Arial" w:eastAsia="Arial" w:cs="Arial"/>
+          <w:i w:val="0"/>
+          <w:caps w:val="0"/>
+          <w:color w:val="4D4D4D"/>
+          <w:spacing w:val="0"/>
+          <w:sz w:val="24"/>
+          <w:szCs w:val="24"/>
+          <w:bdr w:val="none" w:color="auto" w:sz="0" w:space="0"/>
+          <w:shd w:val="clear" w:fill="FFFFFF"/>
+        </w:rPr>
+        <w:t>如果希望 ！的方式发送消息的同时携带发送者消息，则可以使用  .!(msg)(sender)</w:t>
+      </w:r>
+    </w:p>
+    <w:p>
+      <w:pPr>
+        <w:pStyle w:val="5"/>
+        <w:keepNext w:val="0"/>
+        <w:keepLines w:val="0"/>
+        <w:widowControl/>
+        <w:suppressLineNumbers w:val="0"/>
+        <w:pBdr>
+          <w:top w:val="none" w:color="auto" w:sz="0" w:space="0"/>
+          <w:left w:val="none" w:color="auto" w:sz="0" w:space="0"/>
+          <w:bottom w:val="none" w:color="auto" w:sz="0" w:space="0"/>
+          <w:right w:val="none" w:color="auto" w:sz="0" w:space="0"/>
+        </w:pBdr>
+        <w:shd w:val="clear" w:fill="FFFFFF"/>
+        <w:spacing w:before="0" w:beforeAutospacing="0" w:after="240" w:afterAutospacing="0" w:line="390" w:lineRule="atLeast"/>
+        <w:ind w:left="0" w:right="0" w:firstLine="0"/>
+        <w:rPr>
+          <w:rFonts w:hint="default" w:ascii="Arial" w:hAnsi="Arial" w:eastAsia="Arial" w:cs="Arial"/>
+          <w:i w:val="0"/>
+          <w:caps w:val="0"/>
+          <w:color w:val="4D4D4D"/>
+          <w:spacing w:val="0"/>
+          <w:sz w:val="24"/>
+          <w:szCs w:val="24"/>
+        </w:rPr>
+      </w:pPr>
+    </w:p>
+    <w:p>
+      <w:pPr>
+        <w:pStyle w:val="5"/>
+        <w:keepNext w:val="0"/>
+        <w:keepLines w:val="0"/>
+        <w:widowControl/>
+        <w:suppressLineNumbers w:val="0"/>
+        <w:pBdr>
+          <w:top w:val="none" w:color="auto" w:sz="0" w:space="0"/>
+          <w:left w:val="none" w:color="auto" w:sz="0" w:space="0"/>
+          <w:bottom w:val="none" w:color="auto" w:sz="0" w:space="0"/>
+          <w:right w:val="none" w:color="auto" w:sz="0" w:space="0"/>
+        </w:pBdr>
+        <w:shd w:val="clear" w:fill="FFFFFF"/>
+        <w:spacing w:before="0" w:beforeAutospacing="0" w:after="240" w:afterAutospacing="0" w:line="390" w:lineRule="atLeast"/>
+        <w:ind w:left="0" w:right="0" w:firstLine="0"/>
+        <w:rPr>
+          <w:rFonts w:hint="default" w:ascii="Arial" w:hAnsi="Arial" w:eastAsia="Arial" w:cs="Arial"/>
+          <w:i w:val="0"/>
+          <w:caps w:val="0"/>
+          <w:color w:val="4D4D4D"/>
+          <w:spacing w:val="0"/>
+          <w:sz w:val="24"/>
+          <w:szCs w:val="24"/>
+        </w:rPr>
+      </w:pPr>
+      <w:r>
+        <w:rPr>
+          <w:rFonts w:hint="default" w:ascii="Arial" w:hAnsi="Arial" w:eastAsia="Arial" w:cs="Arial"/>
+          <w:i w:val="0"/>
+          <w:caps w:val="0"/>
+          <w:color w:val="4D4D4D"/>
+          <w:spacing w:val="0"/>
+          <w:sz w:val="24"/>
+          <w:szCs w:val="24"/>
+          <w:bdr w:val="none" w:color="auto" w:sz="0" w:space="0"/>
+          <w:shd w:val="clear" w:fill="FFFFFF"/>
+        </w:rPr>
+        <w:t>如果希望关掉actor，直接shutdown或者使用父亲actor的stop，在actor内部还可以使用context.stop(self)</w:t>
+      </w:r>
+    </w:p>
+    <w:p>
+      <w:pPr>
+        <w:pStyle w:val="2"/>
+        <w:keepNext w:val="0"/>
+        <w:keepLines w:val="0"/>
+        <w:widowControl/>
+        <w:suppressLineNumbers w:val="0"/>
+        <w:pBdr>
+          <w:top w:val="none" w:color="auto" w:sz="0" w:space="0"/>
+          <w:left w:val="none" w:color="auto" w:sz="0" w:space="0"/>
+          <w:bottom w:val="none" w:color="auto" w:sz="0" w:space="0"/>
+          <w:right w:val="none" w:color="auto" w:sz="0" w:space="0"/>
+        </w:pBdr>
+        <w:wordWrap w:val="0"/>
+        <w:spacing w:before="0" w:beforeAutospacing="0" w:after="120" w:afterAutospacing="0"/>
+        <w:ind w:left="0" w:right="0"/>
+        <w:rPr>
+          <w:rFonts w:hint="eastAsia" w:ascii="微软雅黑" w:hAnsi="微软雅黑" w:eastAsia="微软雅黑" w:cs="微软雅黑"/>
+          <w:b/>
+          <w:i w:val="0"/>
+          <w:caps w:val="0"/>
+          <w:color w:val="222226"/>
+          <w:spacing w:val="0"/>
+          <w:sz w:val="42"/>
+          <w:szCs w:val="42"/>
+          <w:bdr w:val="none" w:color="auto" w:sz="0" w:space="0"/>
+          <w:shd w:val="clear" w:fill="FFFFFF"/>
+        </w:rPr>
+      </w:pPr>
+      <w:bookmarkStart w:id="10" w:name="_GoBack"/>
+      <w:bookmarkEnd w:id="10"/>
+    </w:p>
+    <w:p>
+      <w:pPr>
+        <w:pStyle w:val="2"/>
+        <w:keepNext w:val="0"/>
+        <w:keepLines w:val="0"/>
+        <w:widowControl/>
+        <w:suppressLineNumbers w:val="0"/>
+        <w:pBdr>
+          <w:top w:val="none" w:color="auto" w:sz="0" w:space="0"/>
+          <w:left w:val="none" w:color="auto" w:sz="0" w:space="0"/>
+          <w:bottom w:val="none" w:color="auto" w:sz="0" w:space="0"/>
+          <w:right w:val="none" w:color="auto" w:sz="0" w:space="0"/>
+        </w:pBdr>
+        <w:wordWrap w:val="0"/>
+        <w:spacing w:before="0" w:beforeAutospacing="0" w:after="120" w:afterAutospacing="0"/>
+        <w:ind w:left="0" w:right="0"/>
+        <w:rPr>
+          <w:rFonts w:hint="eastAsia" w:ascii="微软雅黑" w:hAnsi="微软雅黑" w:eastAsia="微软雅黑" w:cs="微软雅黑"/>
+          <w:b/>
+          <w:i w:val="0"/>
+          <w:caps w:val="0"/>
+          <w:color w:val="222226"/>
+          <w:spacing w:val="0"/>
+          <w:sz w:val="42"/>
+          <w:szCs w:val="42"/>
+          <w:bdr w:val="none" w:color="auto" w:sz="0" w:space="0"/>
+          <w:shd w:val="clear" w:fill="FFFFFF"/>
+        </w:rPr>
+      </w:pPr>
+    </w:p>
+    <w:p>
+      <w:pPr>
+        <w:pStyle w:val="2"/>
+        <w:keepNext w:val="0"/>
+        <w:keepLines w:val="0"/>
+        <w:widowControl/>
+        <w:suppressLineNumbers w:val="0"/>
+        <w:pBdr>
+          <w:top w:val="none" w:color="auto" w:sz="0" w:space="0"/>
+          <w:left w:val="none" w:color="auto" w:sz="0" w:space="0"/>
+          <w:bottom w:val="none" w:color="auto" w:sz="0" w:space="0"/>
+          <w:right w:val="none" w:color="auto" w:sz="0" w:space="0"/>
+        </w:pBdr>
+        <w:wordWrap w:val="0"/>
+        <w:spacing w:before="0" w:beforeAutospacing="0" w:after="120" w:afterAutospacing="0"/>
+        <w:ind w:left="0" w:right="0"/>
+        <w:rPr>
+          <w:rFonts w:hint="eastAsia" w:ascii="微软雅黑" w:hAnsi="微软雅黑" w:eastAsia="微软雅黑" w:cs="微软雅黑"/>
+          <w:b/>
+          <w:i w:val="0"/>
+          <w:caps w:val="0"/>
+          <w:color w:val="222226"/>
+          <w:spacing w:val="0"/>
+          <w:sz w:val="42"/>
+          <w:szCs w:val="42"/>
+          <w:bdr w:val="none" w:color="auto" w:sz="0" w:space="0"/>
+          <w:shd w:val="clear" w:fill="FFFFFF"/>
+        </w:rPr>
+      </w:pPr>
+    </w:p>
     <w:p>
       <w:pPr>
         <w:pStyle w:val="2"/>
@@ -102,7 +1525,7 @@
                     </pic:cNvPicPr>
                   </pic:nvPicPr>
                   <pic:blipFill>
-                    <a:blip r:embed="rId4"/>
+                    <a:blip r:embed="rId6"/>
                     <a:stretch>
                       <a:fillRect/>
                     </a:stretch>
@@ -293,7 +1716,7 @@
                     </pic:cNvPicPr>
                   </pic:nvPicPr>
                   <pic:blipFill>
-                    <a:blip r:embed="rId5"/>
+                    <a:blip r:embed="rId7"/>
                     <a:stretch>
                       <a:fillRect/>
                     </a:stretch>
@@ -368,7 +1791,7 @@
                     </pic:cNvPicPr>
                   </pic:nvPicPr>
                   <pic:blipFill>
-                    <a:blip r:embed="rId6"/>
+                    <a:blip r:embed="rId8"/>
                     <a:stretch>
                       <a:fillRect/>
                     </a:stretch>
@@ -990,7 +2413,7 @@
                     </pic:cNvPicPr>
                   </pic:nvPicPr>
                   <pic:blipFill>
-                    <a:blip r:embed="rId7"/>
+                    <a:blip r:embed="rId9"/>
                     <a:stretch>
                       <a:fillRect/>
                     </a:stretch>
@@ -1168,7 +2591,7 @@
                     </pic:cNvPicPr>
                   </pic:nvPicPr>
                   <pic:blipFill>
-                    <a:blip r:embed="rId8"/>
+                    <a:blip r:embed="rId10"/>
                     <a:stretch>
                       <a:fillRect/>
                     </a:stretch>
@@ -3141,7 +4564,7 @@
                     </pic:cNvPicPr>
                   </pic:nvPicPr>
                   <pic:blipFill>
-                    <a:blip r:embed="rId9"/>
+                    <a:blip r:embed="rId11"/>
                     <a:stretch>
                       <a:fillRect/>
                     </a:stretch>
@@ -3220,7 +4643,6 @@
           <w:szCs w:val="27"/>
         </w:rPr>
       </w:pPr>
-      <w:bookmarkStart w:id="10" w:name="_GoBack"/>
       <w:r>
         <w:rPr>
           <w:rFonts w:hint="default" w:ascii="Arial" w:hAnsi="Arial" w:eastAsia="Arial" w:cs="Arial"/>
@@ -3247,7 +4669,7 @@
                     </pic:cNvPicPr>
                   </pic:nvPicPr>
                   <pic:blipFill>
-                    <a:blip r:embed="rId10"/>
+                    <a:blip r:embed="rId12"/>
                     <a:stretch>
                       <a:fillRect/>
                     </a:stretch>
@@ -3271,7 +4693,6 @@
           </wp:inline>
         </w:drawing>
       </w:r>
-      <w:bookmarkEnd w:id="10"/>
     </w:p>
     <w:p>
       <w:pPr>

</xml_diff>